<commit_message>
finishing up coding changes and restructure
</commit_message>
<xml_diff>
--- a/notes Points in Time/Nebraska Home Visiting - Data Cleanup and Tableau Process v2.1 [2014-01-29update] - NKnotes as of 2024-03-11.docx
+++ b/notes Points in Time/Nebraska Home Visiting - Data Cleanup and Tableau Process v2.1 [2014-01-29update] - NKnotes as of 2024-03-11.docx
@@ -1,6 +1,6 @@
 
 <file path=word/document.xml><?xml version="1.0" encoding="utf-8"?>
-<w:document xmlns:wpc="http://schemas.microsoft.com/office/word/2010/wordprocessingCanvas" xmlns:cx="http://schemas.microsoft.com/office/drawing/2014/chartex" xmlns:cx1="http://schemas.microsoft.com/office/drawing/2015/9/8/chartex" xmlns:mc="http://schemas.openxmlformats.org/markup-compatibility/2006" xmlns:o="urn:schemas-microsoft-com:office:office" xmlns:r="http://schemas.openxmlformats.org/officeDocument/2006/relationships" xmlns:m="http://schemas.openxmlformats.org/officeDocument/2006/math" xmlns:v="urn:schemas-microsoft-com:vml" xmlns:wp14="http://schemas.microsoft.com/office/word/2010/wordprocessingDrawing" xmlns:wp="http://schemas.openxmlformats.org/drawingml/2006/wordprocessingDrawing" xmlns:w10="urn:schemas-microsoft-com:office:word" xmlns:w="http://schemas.openxmlformats.org/wordprocessingml/2006/main" xmlns:w14="http://schemas.microsoft.com/office/word/2010/wordml" xmlns:w15="http://schemas.microsoft.com/office/word/2012/wordml" xmlns:w16se="http://schemas.microsoft.com/office/word/2015/wordml/symex" xmlns:wpg="http://schemas.microsoft.com/office/word/2010/wordprocessingGroup" xmlns:wpi="http://schemas.microsoft.com/office/word/2010/wordprocessingInk" xmlns:wne="http://schemas.microsoft.com/office/word/2006/wordml" xmlns:wps="http://schemas.microsoft.com/office/word/2010/wordprocessingShape" mc:Ignorable="w14 w15 w16se wp14">
+<w:document xmlns:wpc="http://schemas.microsoft.com/office/word/2010/wordprocessingCanvas" xmlns:cx="http://schemas.microsoft.com/office/drawing/2014/chartex" xmlns:cx1="http://schemas.microsoft.com/office/drawing/2015/9/8/chartex" xmlns:cx2="http://schemas.microsoft.com/office/drawing/2015/10/21/chartex" xmlns:cx3="http://schemas.microsoft.com/office/drawing/2016/5/9/chartex" xmlns:cx4="http://schemas.microsoft.com/office/drawing/2016/5/10/chartex" xmlns:cx5="http://schemas.microsoft.com/office/drawing/2016/5/11/chartex" xmlns:cx6="http://schemas.microsoft.com/office/drawing/2016/5/12/chartex" xmlns:cx7="http://schemas.microsoft.com/office/drawing/2016/5/13/chartex" xmlns:cx8="http://schemas.microsoft.com/office/drawing/2016/5/14/chartex" xmlns:mc="http://schemas.openxmlformats.org/markup-compatibility/2006" xmlns:aink="http://schemas.microsoft.com/office/drawing/2016/ink" xmlns:am3d="http://schemas.microsoft.com/office/drawing/2017/model3d" xmlns:o="urn:schemas-microsoft-com:office:office" xmlns:oel="http://schemas.microsoft.com/office/2019/extlst" xmlns:r="http://schemas.openxmlformats.org/officeDocument/2006/relationships" xmlns:m="http://schemas.openxmlformats.org/officeDocument/2006/math" xmlns:v="urn:schemas-microsoft-com:vml" xmlns:wp14="http://schemas.microsoft.com/office/word/2010/wordprocessingDrawing" xmlns:wp="http://schemas.openxmlformats.org/drawingml/2006/wordprocessingDrawing" xmlns:w10="urn:schemas-microsoft-com:office:word" xmlns:w="http://schemas.openxmlformats.org/wordprocessingml/2006/main" xmlns:w14="http://schemas.microsoft.com/office/word/2010/wordml" xmlns:w15="http://schemas.microsoft.com/office/word/2012/wordml" xmlns:w16cex="http://schemas.microsoft.com/office/word/2018/wordml/cex" xmlns:w16cid="http://schemas.microsoft.com/office/word/2016/wordml/cid" xmlns:w16="http://schemas.microsoft.com/office/word/2018/wordml" xmlns:w16sdtdh="http://schemas.microsoft.com/office/word/2020/wordml/sdtdatahash" xmlns:w16se="http://schemas.microsoft.com/office/word/2015/wordml/symex" xmlns:wpg="http://schemas.microsoft.com/office/word/2010/wordprocessingGroup" xmlns:wpi="http://schemas.microsoft.com/office/word/2010/wordprocessingInk" xmlns:wne="http://schemas.microsoft.com/office/word/2006/wordml" xmlns:wps="http://schemas.microsoft.com/office/word/2010/wordprocessingShape" mc:Ignorable="w14 w15 w16se w16cid w16 w16cex w16sdtdh wp14">
   <w:body>
     <w:p>
       <w:pPr>
@@ -76,16 +76,8 @@
         <w:rPr>
           <w:color w:val="auto"/>
         </w:rPr>
-        <w:t xml:space="preserve">Set </w:t>
-      </w:r>
-      <w:proofErr w:type="gramStart"/>
-      <w:r>
-        <w:rPr>
-          <w:color w:val="auto"/>
-        </w:rPr>
-        <w:t>Up</w:t>
-      </w:r>
-      <w:proofErr w:type="gramEnd"/>
+        <w:t>Set Up</w:t>
+      </w:r>
       <w:r>
         <w:rPr>
           <w:color w:val="auto"/>
@@ -173,14 +165,14 @@
         <w:rPr>
           <w:color w:val="auto"/>
         </w:rPr>
-        <w:t xml:space="preserve"> located at U:\</w:t>
+        <w:t xml:space="preserve"> located at </w:t>
       </w:r>
       <w:proofErr w:type="gramStart"/>
       <w:r>
         <w:rPr>
           <w:color w:val="auto"/>
         </w:rPr>
-        <w:t>Master(</w:t>
+        <w:t>U:\Master(</w:t>
       </w:r>
       <w:proofErr w:type="gramEnd"/>
       <w:r>
@@ -892,32 +884,14 @@
           <w:strike/>
           <w:highlight w:val="darkGray"/>
         </w:rPr>
-        <w:t xml:space="preserve"> (Do this for each </w:t>
-      </w:r>
-      <w:proofErr w:type="spellStart"/>
+        <w:t xml:space="preserve"> (Do this for each dt column)</w:t>
+      </w:r>
       <w:r>
         <w:rPr>
           <w:rFonts w:asciiTheme="majorHAnsi" w:hAnsiTheme="majorHAnsi"/>
           <w:strike/>
           <w:highlight w:val="darkGray"/>
         </w:rPr>
-        <w:t>dt</w:t>
-      </w:r>
-      <w:proofErr w:type="spellEnd"/>
-      <w:r>
-        <w:rPr>
-          <w:rFonts w:asciiTheme="majorHAnsi" w:hAnsiTheme="majorHAnsi"/>
-          <w:strike/>
-          <w:highlight w:val="darkGray"/>
-        </w:rPr>
-        <w:t xml:space="preserve"> column)</w:t>
-      </w:r>
-      <w:r>
-        <w:rPr>
-          <w:rFonts w:asciiTheme="majorHAnsi" w:hAnsiTheme="majorHAnsi"/>
-          <w:strike/>
-          <w:highlight w:val="darkGray"/>
-        </w:rPr>
         <w:t xml:space="preserve"> *** did this at the end</w:t>
       </w:r>
     </w:p>
@@ -983,23 +957,7 @@
           <w:color w:val="auto"/>
           <w:highlight w:val="yellow"/>
         </w:rPr>
-        <w:t xml:space="preserve">Remove all variables except project id variables, enrollment and discharge variables, funding, names, </w:t>
-      </w:r>
-      <w:proofErr w:type="spellStart"/>
-      <w:r>
-        <w:rPr>
-          <w:color w:val="auto"/>
-          <w:highlight w:val="yellow"/>
-        </w:rPr>
-        <w:t>dobs</w:t>
-      </w:r>
-      <w:proofErr w:type="spellEnd"/>
-      <w:r>
-        <w:rPr>
-          <w:color w:val="auto"/>
-          <w:highlight w:val="yellow"/>
-        </w:rPr>
-        <w:t xml:space="preserve">, address, </w:t>
+        <w:t xml:space="preserve">Remove all variables except project id variables, enrollment and discharge variables, funding, names, dobs, address, </w:t>
       </w:r>
       <w:proofErr w:type="spellStart"/>
       <w:r>
@@ -2191,14 +2149,14 @@
         <w:rPr>
           <w:color w:val="auto"/>
         </w:rPr>
-        <w:t>For Q1</w:t>
+        <w:t>For Q</w:t>
       </w:r>
       <w:proofErr w:type="gramStart"/>
       <w:r>
         <w:rPr>
           <w:color w:val="auto"/>
         </w:rPr>
-        <w:t>,c</w:t>
+        <w:t>1,c</w:t>
       </w:r>
       <w:r>
         <w:rPr>
@@ -2860,7 +2818,6 @@
         </w:rPr>
         <w:t xml:space="preserve"> c and d</w:t>
       </w:r>
-      <w:proofErr w:type="gramStart"/>
       <w:r>
         <w:rPr>
           <w:rStyle w:val="Heading1Char"/>
@@ -2868,7 +2825,6 @@
         </w:rPr>
         <w:t>)</w:t>
       </w:r>
-      <w:proofErr w:type="gramEnd"/>
       <w:r>
         <w:rPr>
           <w:b/>
@@ -3033,21 +2989,7 @@
         <w:rPr>
           <w:rFonts w:asciiTheme="majorHAnsi" w:hAnsiTheme="majorHAnsi"/>
         </w:rPr>
-        <w:t xml:space="preserve">Copy all project IDs from the FW and LLCHD tabs and paste into the Project ID tab. </w:t>
-      </w:r>
-      <w:proofErr w:type="spellStart"/>
-      <w:r>
-        <w:rPr>
-          <w:rFonts w:asciiTheme="majorHAnsi" w:hAnsiTheme="majorHAnsi"/>
-        </w:rPr>
-        <w:t>Deduplicate</w:t>
-      </w:r>
-      <w:proofErr w:type="spellEnd"/>
-      <w:r>
-        <w:rPr>
-          <w:rFonts w:asciiTheme="majorHAnsi" w:hAnsiTheme="majorHAnsi"/>
-        </w:rPr>
-        <w:t xml:space="preserve"> ids.  </w:t>
+        <w:t xml:space="preserve">Copy all project IDs from the FW and LLCHD tabs and paste into the Project ID tab. Deduplicate ids.  </w:t>
       </w:r>
       <w:r>
         <w:rPr>
@@ -4576,40 +4518,11 @@
       </w:r>
       <w:proofErr w:type="gramStart"/>
       <w:r>
-        <w:t xml:space="preserve">to  </w:t>
-      </w:r>
-      <w:proofErr w:type="spellStart"/>
-      <w:r>
-        <w:t>Anamika</w:t>
-      </w:r>
-      <w:proofErr w:type="spellEnd"/>
+        <w:t>to  Anamika</w:t>
+      </w:r>
       <w:proofErr w:type="gramEnd"/>
       <w:r>
-        <w:t xml:space="preserve"> </w:t>
-      </w:r>
-      <w:proofErr w:type="spellStart"/>
-      <w:r>
-        <w:t>Jha</w:t>
-      </w:r>
-      <w:proofErr w:type="spellEnd"/>
-      <w:r>
-        <w:t xml:space="preserve">, Jacob Clark, and Jake Malone. </w:t>
-      </w:r>
-      <w:proofErr w:type="spellStart"/>
-      <w:r>
-        <w:t>Anamika</w:t>
-      </w:r>
-      <w:proofErr w:type="spellEnd"/>
-      <w:r>
-        <w:t xml:space="preserve"> </w:t>
-      </w:r>
-      <w:proofErr w:type="spellStart"/>
-      <w:r>
-        <w:t>Jha</w:t>
-      </w:r>
-      <w:proofErr w:type="spellEnd"/>
-      <w:r>
-        <w:t xml:space="preserve"> </w:t>
+        <w:t xml:space="preserve"> Jha, Jacob Clark, and Jake Malone. Anamika Jha </w:t>
       </w:r>
       <w:proofErr w:type="gramStart"/>
       <w:r>
@@ -6512,14 +6425,41 @@
         <w:ind w:left="2160" w:hanging="360"/>
         <w:rPr>
           <w:rFonts w:asciiTheme="majorHAnsi" w:hAnsiTheme="majorHAnsi" w:cstheme="majorHAnsi"/>
+          <w:highlight w:val="yellow"/>
         </w:rPr>
       </w:pPr>
       <w:r>
         <w:rPr>
           <w:rFonts w:asciiTheme="majorHAnsi" w:hAnsiTheme="majorHAnsi" w:cstheme="majorHAnsi"/>
+          <w:highlight w:val="yellow"/>
         </w:rPr>
         <w:t>Subtract IP from Total to get V</w:t>
       </w:r>
+      <w:r>
+        <w:rPr>
+          <w:rFonts w:asciiTheme="majorHAnsi" w:hAnsiTheme="majorHAnsi" w:cstheme="majorHAnsi"/>
+          <w:highlight w:val="yellow"/>
+        </w:rPr>
+        <w:t>—happens in the adult sheet ‘</w:t>
+      </w:r>
+      <w:proofErr w:type="spellStart"/>
+      <w:proofErr w:type="gramStart"/>
+      <w:r>
+        <w:rPr>
+          <w:rFonts w:asciiTheme="majorHAnsi" w:hAnsiTheme="majorHAnsi" w:cstheme="majorHAnsi"/>
+          <w:highlight w:val="yellow"/>
+        </w:rPr>
+        <w:t>HomeVisitTypeV</w:t>
+      </w:r>
+      <w:proofErr w:type="spellEnd"/>
+      <w:r>
+        <w:rPr>
+          <w:rFonts w:asciiTheme="majorHAnsi" w:hAnsiTheme="majorHAnsi" w:cstheme="majorHAnsi"/>
+          <w:highlight w:val="yellow"/>
+        </w:rPr>
+        <w:t>’</w:t>
+      </w:r>
+      <w:proofErr w:type="gramEnd"/>
     </w:p>
     <w:p>
       <w:pPr>
@@ -7222,260 +7162,258 @@
           <w:strike/>
         </w:rPr>
       </w:pPr>
-      <w:proofErr w:type="gramStart"/>
       <w:r>
         <w:rPr>
           <w:rFonts w:asciiTheme="majorHAnsi" w:hAnsiTheme="majorHAnsi"/>
           <w:strike/>
           <w:highlight w:val="darkGray"/>
         </w:rPr>
-        <w:t>and</w:t>
-      </w:r>
-      <w:proofErr w:type="gramEnd"/>
+        <w:t>and c</w:t>
+      </w:r>
       <w:r>
         <w:rPr>
           <w:rFonts w:asciiTheme="majorHAnsi" w:hAnsiTheme="majorHAnsi"/>
           <w:strike/>
           <w:highlight w:val="darkGray"/>
         </w:rPr>
-        <w:t xml:space="preserve"> c</w:t>
-      </w:r>
+        <w:t>oncatenate to get LLCHD ids using =concatenate(b</w:t>
+      </w:r>
+      <w:proofErr w:type="gramStart"/>
       <w:r>
         <w:rPr>
           <w:rFonts w:asciiTheme="majorHAnsi" w:hAnsiTheme="majorHAnsi"/>
           <w:strike/>
           <w:highlight w:val="darkGray"/>
         </w:rPr>
-        <w:t>oncatenate to get LLCHD ids using =concatenate(b2,c2,”-“,d2)</w:t>
-      </w:r>
-    </w:p>
-    <w:p>
-      <w:pPr>
-        <w:pStyle w:val="ListParagraph"/>
-        <w:numPr>
-          <w:ilvl w:val="0"/>
-          <w:numId w:val="21"/>
-        </w:numPr>
-        <w:rPr>
-          <w:rFonts w:asciiTheme="majorHAnsi" w:hAnsiTheme="majorHAnsi"/>
-        </w:rPr>
-      </w:pPr>
-      <w:r>
-        <w:rPr>
-          <w:rFonts w:asciiTheme="majorHAnsi" w:hAnsiTheme="majorHAnsi"/>
-        </w:rPr>
-        <w:t xml:space="preserve">Filter by agency codes to </w:t>
-      </w:r>
-      <w:r>
-        <w:rPr>
-          <w:rFonts w:asciiTheme="majorHAnsi" w:hAnsiTheme="majorHAnsi"/>
-          <w:highlight w:val="green"/>
-        </w:rPr>
-        <w:t>fill in funding codes</w:t>
-      </w:r>
-      <w:r>
-        <w:rPr>
-          <w:rFonts w:asciiTheme="majorHAnsi" w:hAnsiTheme="majorHAnsi"/>
-          <w:highlight w:val="green"/>
-        </w:rPr>
-        <w:t xml:space="preserve"> for FW sites</w:t>
-      </w:r>
-      <w:r>
-        <w:rPr>
-          <w:rFonts w:asciiTheme="majorHAnsi" w:hAnsiTheme="majorHAnsi"/>
-        </w:rPr>
-        <w:t xml:space="preserve"> (</w:t>
-      </w:r>
-      <w:proofErr w:type="spellStart"/>
-      <w:r>
-        <w:rPr>
-          <w:rFonts w:asciiTheme="majorHAnsi" w:hAnsiTheme="majorHAnsi"/>
-        </w:rPr>
-        <w:t>hs</w:t>
-      </w:r>
-      <w:proofErr w:type="spellEnd"/>
-      <w:r>
-        <w:rPr>
-          <w:rFonts w:asciiTheme="majorHAnsi" w:hAnsiTheme="majorHAnsi"/>
-        </w:rPr>
-        <w:t xml:space="preserve"> </w:t>
-      </w:r>
-      <w:r>
-        <w:rPr>
-          <w:rFonts w:asciiTheme="majorHAnsi" w:hAnsiTheme="majorHAnsi"/>
-        </w:rPr>
-        <w:t xml:space="preserve">and </w:t>
-      </w:r>
-      <w:proofErr w:type="spellStart"/>
-      <w:r>
-        <w:rPr>
-          <w:rFonts w:asciiTheme="majorHAnsi" w:hAnsiTheme="majorHAnsi"/>
-        </w:rPr>
-        <w:t>ph</w:t>
-      </w:r>
-      <w:proofErr w:type="spellEnd"/>
-      <w:r>
-        <w:rPr>
-          <w:rFonts w:asciiTheme="majorHAnsi" w:hAnsiTheme="majorHAnsi"/>
-        </w:rPr>
-        <w:t xml:space="preserve"> are “F”;</w:t>
-      </w:r>
-      <w:r>
-        <w:rPr>
-          <w:rFonts w:asciiTheme="majorHAnsi" w:hAnsiTheme="majorHAnsi"/>
-        </w:rPr>
-        <w:t xml:space="preserve"> </w:t>
-      </w:r>
-      <w:proofErr w:type="spellStart"/>
-      <w:proofErr w:type="gramStart"/>
-      <w:r>
-        <w:rPr>
-          <w:rFonts w:asciiTheme="majorHAnsi" w:hAnsiTheme="majorHAnsi"/>
-        </w:rPr>
-        <w:t>nc</w:t>
-      </w:r>
-      <w:proofErr w:type="spellEnd"/>
+        <w:t>2,c</w:t>
+      </w:r>
       <w:proofErr w:type="gramEnd"/>
       <w:r>
-        <w:rPr>
-          <w:rFonts w:asciiTheme="majorHAnsi" w:hAnsiTheme="majorHAnsi"/>
-        </w:rPr>
-        <w:t xml:space="preserve">, </w:t>
-      </w:r>
-      <w:proofErr w:type="spellStart"/>
-      <w:r>
-        <w:rPr>
-          <w:rFonts w:asciiTheme="majorHAnsi" w:hAnsiTheme="majorHAnsi"/>
-        </w:rPr>
-        <w:t>ps</w:t>
-      </w:r>
-      <w:proofErr w:type="spellEnd"/>
-      <w:r>
-        <w:rPr>
-          <w:rFonts w:asciiTheme="majorHAnsi" w:hAnsiTheme="majorHAnsi"/>
-        </w:rPr>
-        <w:t xml:space="preserve">, se, </w:t>
-      </w:r>
-      <w:r>
-        <w:rPr>
-          <w:rFonts w:asciiTheme="majorHAnsi" w:hAnsiTheme="majorHAnsi"/>
-        </w:rPr>
-        <w:t xml:space="preserve">and </w:t>
-      </w:r>
-      <w:proofErr w:type="spellStart"/>
-      <w:r>
-        <w:rPr>
-          <w:rFonts w:asciiTheme="majorHAnsi" w:hAnsiTheme="majorHAnsi"/>
-        </w:rPr>
-        <w:t>vn</w:t>
-      </w:r>
-      <w:proofErr w:type="spellEnd"/>
-      <w:r>
-        <w:rPr>
-          <w:rFonts w:asciiTheme="majorHAnsi" w:hAnsiTheme="majorHAnsi"/>
-        </w:rPr>
-        <w:t xml:space="preserve"> are “S”</w:t>
-      </w:r>
-      <w:r>
-        <w:rPr>
-          <w:rFonts w:asciiTheme="majorHAnsi" w:hAnsiTheme="majorHAnsi"/>
-        </w:rPr>
-        <w:t>)</w:t>
-      </w:r>
-      <w:r>
-        <w:rPr>
-          <w:rFonts w:asciiTheme="majorHAnsi" w:hAnsiTheme="majorHAnsi"/>
-        </w:rPr>
-        <w:t xml:space="preserve"> </w:t>
-      </w:r>
-      <w:r>
-        <w:rPr>
-          <w:rFonts w:asciiTheme="majorHAnsi" w:hAnsiTheme="majorHAnsi"/>
-          <w:highlight w:val="yellow"/>
-        </w:rPr>
-        <w:t>*** Manually creating for FW, but maybe not needed</w:t>
-      </w:r>
-      <w:r>
-        <w:rPr>
-          <w:rFonts w:asciiTheme="majorHAnsi" w:hAnsiTheme="majorHAnsi"/>
-          <w:highlight w:val="yellow"/>
-        </w:rPr>
-        <w:t xml:space="preserve"> (</w:t>
-      </w:r>
-      <w:proofErr w:type="spellStart"/>
-      <w:r>
-        <w:rPr>
-          <w:rFonts w:asciiTheme="majorHAnsi" w:hAnsiTheme="majorHAnsi"/>
-          <w:highlight w:val="yellow"/>
-        </w:rPr>
-        <w:t>var</w:t>
-      </w:r>
-      <w:proofErr w:type="spellEnd"/>
-      <w:r>
-        <w:rPr>
-          <w:rFonts w:asciiTheme="majorHAnsi" w:hAnsiTheme="majorHAnsi"/>
-          <w:highlight w:val="yellow"/>
-        </w:rPr>
-        <w:t xml:space="preserve"> actually used may be created in final Report)</w:t>
-      </w:r>
-      <w:r>
-        <w:rPr>
-          <w:rFonts w:asciiTheme="majorHAnsi" w:hAnsiTheme="majorHAnsi"/>
-          <w:highlight w:val="yellow"/>
-        </w:rPr>
-        <w:t>.</w:t>
-      </w:r>
-    </w:p>
-    <w:p>
-      <w:pPr>
-        <w:pStyle w:val="ListParagraph"/>
-        <w:numPr>
-          <w:ilvl w:val="0"/>
-          <w:numId w:val="21"/>
-        </w:numPr>
         <w:rPr>
           <w:rFonts w:asciiTheme="majorHAnsi" w:hAnsiTheme="majorHAnsi"/>
           <w:strike/>
           <w:highlight w:val="darkGray"/>
         </w:rPr>
-      </w:pPr>
-      <w:r>
+        <w:t>2,”-“,d2)</w:t>
+      </w:r>
+    </w:p>
+    <w:p>
+      <w:pPr>
+        <w:pStyle w:val="ListParagraph"/>
+        <w:numPr>
+          <w:ilvl w:val="0"/>
+          <w:numId w:val="21"/>
+        </w:numPr>
+        <w:rPr>
+          <w:rFonts w:asciiTheme="majorHAnsi" w:hAnsiTheme="majorHAnsi"/>
+        </w:rPr>
+      </w:pPr>
+      <w:r>
+        <w:rPr>
+          <w:rFonts w:asciiTheme="majorHAnsi" w:hAnsiTheme="majorHAnsi"/>
+        </w:rPr>
+        <w:t xml:space="preserve">Filter by agency codes to </w:t>
+      </w:r>
+      <w:r>
+        <w:rPr>
+          <w:rFonts w:asciiTheme="majorHAnsi" w:hAnsiTheme="majorHAnsi"/>
+          <w:highlight w:val="green"/>
+        </w:rPr>
+        <w:t>fill in funding codes</w:t>
+      </w:r>
+      <w:r>
+        <w:rPr>
+          <w:rFonts w:asciiTheme="majorHAnsi" w:hAnsiTheme="majorHAnsi"/>
+          <w:highlight w:val="green"/>
+        </w:rPr>
+        <w:t xml:space="preserve"> for FW sites</w:t>
+      </w:r>
+      <w:r>
+        <w:rPr>
+          <w:rFonts w:asciiTheme="majorHAnsi" w:hAnsiTheme="majorHAnsi"/>
+        </w:rPr>
+        <w:t xml:space="preserve"> (</w:t>
+      </w:r>
+      <w:proofErr w:type="spellStart"/>
+      <w:r>
+        <w:rPr>
+          <w:rFonts w:asciiTheme="majorHAnsi" w:hAnsiTheme="majorHAnsi"/>
+        </w:rPr>
+        <w:t>hs</w:t>
+      </w:r>
+      <w:proofErr w:type="spellEnd"/>
+      <w:r>
+        <w:rPr>
+          <w:rFonts w:asciiTheme="majorHAnsi" w:hAnsiTheme="majorHAnsi"/>
+        </w:rPr>
+        <w:t xml:space="preserve"> </w:t>
+      </w:r>
+      <w:r>
+        <w:rPr>
+          <w:rFonts w:asciiTheme="majorHAnsi" w:hAnsiTheme="majorHAnsi"/>
+        </w:rPr>
+        <w:t xml:space="preserve">and </w:t>
+      </w:r>
+      <w:proofErr w:type="spellStart"/>
+      <w:r>
+        <w:rPr>
+          <w:rFonts w:asciiTheme="majorHAnsi" w:hAnsiTheme="majorHAnsi"/>
+        </w:rPr>
+        <w:t>ph</w:t>
+      </w:r>
+      <w:proofErr w:type="spellEnd"/>
+      <w:r>
+        <w:rPr>
+          <w:rFonts w:asciiTheme="majorHAnsi" w:hAnsiTheme="majorHAnsi"/>
+        </w:rPr>
+        <w:t xml:space="preserve"> are “F”;</w:t>
+      </w:r>
+      <w:r>
+        <w:rPr>
+          <w:rFonts w:asciiTheme="majorHAnsi" w:hAnsiTheme="majorHAnsi"/>
+        </w:rPr>
+        <w:t xml:space="preserve"> </w:t>
+      </w:r>
+      <w:proofErr w:type="spellStart"/>
+      <w:r>
+        <w:rPr>
+          <w:rFonts w:asciiTheme="majorHAnsi" w:hAnsiTheme="majorHAnsi"/>
+        </w:rPr>
+        <w:t>nc</w:t>
+      </w:r>
+      <w:proofErr w:type="spellEnd"/>
+      <w:r>
+        <w:rPr>
+          <w:rFonts w:asciiTheme="majorHAnsi" w:hAnsiTheme="majorHAnsi"/>
+        </w:rPr>
+        <w:t xml:space="preserve">, </w:t>
+      </w:r>
+      <w:proofErr w:type="spellStart"/>
+      <w:r>
+        <w:rPr>
+          <w:rFonts w:asciiTheme="majorHAnsi" w:hAnsiTheme="majorHAnsi"/>
+        </w:rPr>
+        <w:t>ps</w:t>
+      </w:r>
+      <w:proofErr w:type="spellEnd"/>
+      <w:r>
+        <w:rPr>
+          <w:rFonts w:asciiTheme="majorHAnsi" w:hAnsiTheme="majorHAnsi"/>
+        </w:rPr>
+        <w:t xml:space="preserve">, se, </w:t>
+      </w:r>
+      <w:r>
+        <w:rPr>
+          <w:rFonts w:asciiTheme="majorHAnsi" w:hAnsiTheme="majorHAnsi"/>
+        </w:rPr>
+        <w:t xml:space="preserve">and </w:t>
+      </w:r>
+      <w:proofErr w:type="spellStart"/>
+      <w:r>
+        <w:rPr>
+          <w:rFonts w:asciiTheme="majorHAnsi" w:hAnsiTheme="majorHAnsi"/>
+        </w:rPr>
+        <w:t>vn</w:t>
+      </w:r>
+      <w:proofErr w:type="spellEnd"/>
+      <w:r>
+        <w:rPr>
+          <w:rFonts w:asciiTheme="majorHAnsi" w:hAnsiTheme="majorHAnsi"/>
+        </w:rPr>
+        <w:t xml:space="preserve"> are “S”</w:t>
+      </w:r>
+      <w:r>
+        <w:rPr>
+          <w:rFonts w:asciiTheme="majorHAnsi" w:hAnsiTheme="majorHAnsi"/>
+        </w:rPr>
+        <w:t>)</w:t>
+      </w:r>
+      <w:r>
+        <w:rPr>
+          <w:rFonts w:asciiTheme="majorHAnsi" w:hAnsiTheme="majorHAnsi"/>
+        </w:rPr>
+        <w:t xml:space="preserve"> </w:t>
+      </w:r>
+      <w:r>
+        <w:rPr>
+          <w:rFonts w:asciiTheme="majorHAnsi" w:hAnsiTheme="majorHAnsi"/>
+          <w:highlight w:val="yellow"/>
+        </w:rPr>
+        <w:t>*** Manually creating for FW, but maybe not needed</w:t>
+      </w:r>
+      <w:r>
+        <w:rPr>
+          <w:rFonts w:asciiTheme="majorHAnsi" w:hAnsiTheme="majorHAnsi"/>
+          <w:highlight w:val="yellow"/>
+        </w:rPr>
+        <w:t xml:space="preserve"> (var </w:t>
+      </w:r>
+      <w:proofErr w:type="gramStart"/>
+      <w:r>
+        <w:rPr>
+          <w:rFonts w:asciiTheme="majorHAnsi" w:hAnsiTheme="majorHAnsi"/>
+          <w:highlight w:val="yellow"/>
+        </w:rPr>
+        <w:t>actually used</w:t>
+      </w:r>
+      <w:proofErr w:type="gramEnd"/>
+      <w:r>
+        <w:rPr>
+          <w:rFonts w:asciiTheme="majorHAnsi" w:hAnsiTheme="majorHAnsi"/>
+          <w:highlight w:val="yellow"/>
+        </w:rPr>
+        <w:t xml:space="preserve"> may be created in final Report)</w:t>
+      </w:r>
+      <w:r>
+        <w:rPr>
+          <w:rFonts w:asciiTheme="majorHAnsi" w:hAnsiTheme="majorHAnsi"/>
+          <w:highlight w:val="yellow"/>
+        </w:rPr>
+        <w:t>.</w:t>
+      </w:r>
+    </w:p>
+    <w:p>
+      <w:pPr>
+        <w:pStyle w:val="ListParagraph"/>
+        <w:numPr>
+          <w:ilvl w:val="0"/>
+          <w:numId w:val="21"/>
+        </w:numPr>
         <w:rPr>
           <w:rFonts w:asciiTheme="majorHAnsi" w:hAnsiTheme="majorHAnsi"/>
           <w:strike/>
           <w:highlight w:val="darkGray"/>
         </w:rPr>
-        <w:t>Sort file by project ID and visit date.</w:t>
-      </w:r>
-    </w:p>
-    <w:p>
-      <w:pPr>
-        <w:pStyle w:val="ListParagraph"/>
-        <w:numPr>
-          <w:ilvl w:val="0"/>
-          <w:numId w:val="21"/>
-        </w:numPr>
+      </w:pPr>
+      <w:r>
         <w:rPr>
           <w:rFonts w:asciiTheme="majorHAnsi" w:hAnsiTheme="majorHAnsi"/>
           <w:strike/>
           <w:highlight w:val="darkGray"/>
         </w:rPr>
-      </w:pPr>
-      <w:r>
+        <w:t>Sort file by project ID and visit date.</w:t>
+      </w:r>
+    </w:p>
+    <w:p>
+      <w:pPr>
+        <w:pStyle w:val="ListParagraph"/>
+        <w:numPr>
+          <w:ilvl w:val="0"/>
+          <w:numId w:val="21"/>
+        </w:numPr>
         <w:rPr>
           <w:rFonts w:asciiTheme="majorHAnsi" w:hAnsiTheme="majorHAnsi"/>
           <w:strike/>
           <w:highlight w:val="darkGray"/>
         </w:rPr>
-        <w:t>Filter for visit</w:t>
-      </w:r>
+      </w:pPr>
       <w:r>
         <w:rPr>
           <w:rFonts w:asciiTheme="majorHAnsi" w:hAnsiTheme="majorHAnsi"/>
           <w:strike/>
           <w:highlight w:val="darkGray"/>
         </w:rPr>
-        <w:t>s that occurred before 10/1/2017</w:t>
+        <w:t>Filter for visit</w:t>
       </w:r>
       <w:r>
         <w:rPr>
@@ -7483,7 +7421,7 @@
           <w:strike/>
           <w:highlight w:val="darkGray"/>
         </w:rPr>
-        <w:t xml:space="preserve"> and remove those </w:t>
+        <w:t>s that occurred before 10/1/2017</w:t>
       </w:r>
       <w:r>
         <w:rPr>
@@ -7491,7 +7429,7 @@
           <w:strike/>
           <w:highlight w:val="darkGray"/>
         </w:rPr>
-        <w:t>rows</w:t>
+        <w:t xml:space="preserve"> and remove those </w:t>
       </w:r>
       <w:r>
         <w:rPr>
@@ -7499,6 +7437,14 @@
           <w:strike/>
           <w:highlight w:val="darkGray"/>
         </w:rPr>
+        <w:t>rows</w:t>
+      </w:r>
+      <w:r>
+        <w:rPr>
+          <w:rFonts w:asciiTheme="majorHAnsi" w:hAnsiTheme="majorHAnsi"/>
+          <w:strike/>
+          <w:highlight w:val="darkGray"/>
+        </w:rPr>
         <w:t>.</w:t>
       </w:r>
     </w:p>
@@ -7513,8 +7459,6 @@
           <w:rFonts w:asciiTheme="majorHAnsi" w:hAnsiTheme="majorHAnsi"/>
         </w:rPr>
       </w:pPr>
-      <w:bookmarkStart w:id="0" w:name="_GoBack"/>
-      <w:bookmarkEnd w:id="0"/>
       <w:r>
         <w:rPr>
           <w:rFonts w:asciiTheme="majorHAnsi" w:hAnsiTheme="majorHAnsi"/>
@@ -8863,23 +8807,13 @@
           <w:strike/>
         </w:rPr>
       </w:pPr>
-      <w:proofErr w:type="gramStart"/>
       <w:r>
         <w:rPr>
           <w:rFonts w:asciiTheme="majorHAnsi" w:hAnsiTheme="majorHAnsi"/>
           <w:strike/>
           <w:highlight w:val="darkGray"/>
         </w:rPr>
-        <w:t>and</w:t>
-      </w:r>
-      <w:proofErr w:type="gramEnd"/>
-      <w:r>
-        <w:rPr>
-          <w:rFonts w:asciiTheme="majorHAnsi" w:hAnsiTheme="majorHAnsi"/>
-          <w:strike/>
-          <w:highlight w:val="darkGray"/>
-        </w:rPr>
-        <w:t xml:space="preserve"> concatenate for project ID.</w:t>
+        <w:t>and concatenate for project ID.</w:t>
       </w:r>
       <w:r>
         <w:rPr>
@@ -9178,14 +9112,12 @@
         </w:rPr>
         <w:t>CPPR</w:t>
       </w:r>
-      <w:proofErr w:type="gramStart"/>
       <w:r>
         <w:rPr>
           <w:color w:val="auto"/>
         </w:rPr>
         <w:t>)</w:t>
       </w:r>
-      <w:proofErr w:type="gramEnd"/>
       <w:r>
         <w:rPr>
           <w:color w:val="auto"/>
@@ -9421,19 +9353,11 @@
         </w:rPr>
         <w:t xml:space="preserve"> </w:t>
       </w:r>
-      <w:proofErr w:type="gramStart"/>
-      <w:r>
-        <w:rPr>
-          <w:rFonts w:asciiTheme="majorHAnsi" w:hAnsiTheme="majorHAnsi"/>
-        </w:rPr>
-        <w:t>then</w:t>
-      </w:r>
-      <w:proofErr w:type="gramEnd"/>
-      <w:r>
-        <w:rPr>
-          <w:rFonts w:asciiTheme="majorHAnsi" w:hAnsiTheme="majorHAnsi"/>
-        </w:rPr>
-        <w:t xml:space="preserve"> </w:t>
+      <w:r>
+        <w:rPr>
+          <w:rFonts w:asciiTheme="majorHAnsi" w:hAnsiTheme="majorHAnsi"/>
+        </w:rPr>
+        <w:t xml:space="preserve">then </w:t>
       </w:r>
       <w:r>
         <w:rPr>
@@ -9532,21 +9456,7 @@
         <w:rPr>
           <w:rFonts w:asciiTheme="majorHAnsi" w:hAnsiTheme="majorHAnsi"/>
         </w:rPr>
-        <w:t xml:space="preserve">Select “extract data”, do not add filters, </w:t>
-      </w:r>
-      <w:proofErr w:type="gramStart"/>
-      <w:r>
-        <w:rPr>
-          <w:rFonts w:asciiTheme="majorHAnsi" w:hAnsiTheme="majorHAnsi"/>
-        </w:rPr>
-        <w:t>select</w:t>
-      </w:r>
-      <w:proofErr w:type="gramEnd"/>
-      <w:r>
-        <w:rPr>
-          <w:rFonts w:asciiTheme="majorHAnsi" w:hAnsiTheme="majorHAnsi"/>
-        </w:rPr>
-        <w:t xml:space="preserve"> extract.</w:t>
+        <w:t>Select “extract data”, do not add filters, select extract.</w:t>
       </w:r>
     </w:p>
     <w:p>
@@ -9927,19 +9837,11 @@
         <w:lastRenderedPageBreak/>
         <w:t xml:space="preserve">Turn filter on Status – only keep these values: </w:t>
       </w:r>
-      <w:proofErr w:type="spellStart"/>
-      <w:r>
-        <w:rPr>
-          <w:rFonts w:asciiTheme="majorHAnsi" w:hAnsiTheme="majorHAnsi"/>
-        </w:rPr>
-        <w:t>acc</w:t>
-      </w:r>
-      <w:proofErr w:type="spellEnd"/>
-      <w:r>
-        <w:rPr>
-          <w:rFonts w:asciiTheme="majorHAnsi" w:hAnsiTheme="majorHAnsi"/>
-        </w:rPr>
-        <w:t xml:space="preserve">, </w:t>
+      <w:r>
+        <w:rPr>
+          <w:rFonts w:asciiTheme="majorHAnsi" w:hAnsiTheme="majorHAnsi"/>
+        </w:rPr>
+        <w:t xml:space="preserve">acc, </w:t>
       </w:r>
       <w:r>
         <w:rPr>
@@ -10737,21 +10639,7 @@
         <w:rPr>
           <w:rFonts w:asciiTheme="majorHAnsi" w:hAnsiTheme="majorHAnsi"/>
         </w:rPr>
-        <w:t xml:space="preserve">Go to 9. Crosstab then go to Data Source tab and refresh the </w:t>
-      </w:r>
-      <w:proofErr w:type="gramStart"/>
-      <w:r>
-        <w:rPr>
-          <w:rFonts w:asciiTheme="majorHAnsi" w:hAnsiTheme="majorHAnsi"/>
-        </w:rPr>
-        <w:t>Live</w:t>
-      </w:r>
-      <w:proofErr w:type="gramEnd"/>
-      <w:r>
-        <w:rPr>
-          <w:rFonts w:asciiTheme="majorHAnsi" w:hAnsiTheme="majorHAnsi"/>
-        </w:rPr>
-        <w:t xml:space="preserve"> connection</w:t>
+        <w:t>Go to 9. Crosstab then go to Data Source tab and refresh the Live connection</w:t>
       </w:r>
       <w:r>
         <w:rPr>
@@ -10895,16 +10783,8 @@
         <w:rPr>
           <w:rFonts w:asciiTheme="majorHAnsi" w:hAnsiTheme="majorHAnsi"/>
         </w:rPr>
-        <w:t xml:space="preserve">NOTE: You may need to paste into Sheet2 tab to organize the data.  Sort by columns _Agency Name, _Funding, </w:t>
-      </w:r>
-      <w:proofErr w:type="gramStart"/>
-      <w:r>
-        <w:rPr>
-          <w:rFonts w:asciiTheme="majorHAnsi" w:hAnsiTheme="majorHAnsi"/>
-        </w:rPr>
-        <w:t>then</w:t>
-      </w:r>
-      <w:proofErr w:type="gramEnd"/>
+        <w:t>NOTE: You may need to paste into Sheet2 tab to organize the data.  Sort by columns _Agency Name, _Funding, then</w:t>
+      </w:r>
       <w:r>
         <w:rPr>
           <w:rFonts w:asciiTheme="majorHAnsi" w:hAnsiTheme="majorHAnsi"/>
@@ -11005,21 +10885,7 @@
         <w:rPr>
           <w:rFonts w:asciiTheme="majorHAnsi" w:hAnsiTheme="majorHAnsi"/>
         </w:rPr>
-        <w:t xml:space="preserve">Go to 9. </w:t>
-      </w:r>
-      <w:proofErr w:type="spellStart"/>
-      <w:r>
-        <w:rPr>
-          <w:rFonts w:asciiTheme="majorHAnsi" w:hAnsiTheme="majorHAnsi"/>
-        </w:rPr>
-        <w:t>Agg</w:t>
-      </w:r>
-      <w:proofErr w:type="spellEnd"/>
-      <w:r>
-        <w:rPr>
-          <w:rFonts w:asciiTheme="majorHAnsi" w:hAnsiTheme="majorHAnsi"/>
-        </w:rPr>
-        <w:t xml:space="preserve"> Bar and refresh (may have to set back to live</w:t>
+        <w:t>Go to 9. Agg Bar and refresh (may have to set back to live</w:t>
       </w:r>
       <w:r>
         <w:rPr>
@@ -11160,21 +11026,7 @@
         <w:rPr>
           <w:rFonts w:asciiTheme="majorHAnsi" w:hAnsiTheme="majorHAnsi"/>
         </w:rPr>
-        <w:t xml:space="preserve">While on the 9. </w:t>
-      </w:r>
-      <w:proofErr w:type="spellStart"/>
-      <w:r>
-        <w:rPr>
-          <w:rFonts w:asciiTheme="majorHAnsi" w:hAnsiTheme="majorHAnsi"/>
-        </w:rPr>
-        <w:t>Agg</w:t>
-      </w:r>
-      <w:proofErr w:type="spellEnd"/>
-      <w:r>
-        <w:rPr>
-          <w:rFonts w:asciiTheme="majorHAnsi" w:hAnsiTheme="majorHAnsi"/>
-        </w:rPr>
-        <w:t xml:space="preserve"> Bar tab in Tableau Desktop, right-click the CPS Data Aggregate Master File and select </w:t>
+        <w:t xml:space="preserve">While on the 9. Agg Bar tab in Tableau Desktop, right-click the CPS Data Aggregate Master File and select </w:t>
       </w:r>
       <w:r>
         <w:rPr>
@@ -11300,35 +11152,21 @@
         <w:rPr>
           <w:rFonts w:asciiTheme="majorHAnsi" w:hAnsiTheme="majorHAnsi"/>
         </w:rPr>
-        <w:t>Save and close</w:t>
+        <w:t xml:space="preserve">Save and </w:t>
       </w:r>
       <w:proofErr w:type="gramStart"/>
       <w:r>
         <w:rPr>
           <w:rFonts w:asciiTheme="majorHAnsi" w:hAnsiTheme="majorHAnsi"/>
         </w:rPr>
-        <w:t>..</w:t>
+        <w:t>close..</w:t>
       </w:r>
       <w:proofErr w:type="gramEnd"/>
       <w:r>
         <w:rPr>
           <w:rFonts w:asciiTheme="majorHAnsi" w:hAnsiTheme="majorHAnsi"/>
         </w:rPr>
-        <w:t xml:space="preserve"> </w:t>
-      </w:r>
-      <w:proofErr w:type="gramStart"/>
-      <w:r>
-        <w:rPr>
-          <w:rFonts w:asciiTheme="majorHAnsi" w:hAnsiTheme="majorHAnsi"/>
-        </w:rPr>
-        <w:t>you’re</w:t>
-      </w:r>
-      <w:proofErr w:type="gramEnd"/>
-      <w:r>
-        <w:rPr>
-          <w:rFonts w:asciiTheme="majorHAnsi" w:hAnsiTheme="majorHAnsi"/>
-        </w:rPr>
-        <w:t xml:space="preserve"> done!</w:t>
+        <w:t xml:space="preserve"> you’re done!</w:t>
       </w:r>
     </w:p>
     <w:p>
@@ -12338,41 +12176,13 @@
                 <w:szCs w:val="32"/>
               </w:rPr>
             </w:pPr>
-            <w:proofErr w:type="spellStart"/>
             <w:r>
               <w:rPr>
                 <w:rFonts w:asciiTheme="majorHAnsi" w:hAnsiTheme="majorHAnsi" w:cstheme="majorHAnsi"/>
                 <w:sz w:val="32"/>
                 <w:szCs w:val="32"/>
               </w:rPr>
-              <w:t>Kodi</w:t>
-            </w:r>
-            <w:proofErr w:type="spellEnd"/>
-            <w:r>
-              <w:rPr>
-                <w:rFonts w:asciiTheme="majorHAnsi" w:hAnsiTheme="majorHAnsi" w:cstheme="majorHAnsi"/>
-                <w:sz w:val="32"/>
-                <w:szCs w:val="32"/>
-              </w:rPr>
-              <w:t xml:space="preserve"> </w:t>
-            </w:r>
-            <w:proofErr w:type="spellStart"/>
-            <w:r>
-              <w:rPr>
-                <w:rFonts w:asciiTheme="majorHAnsi" w:hAnsiTheme="majorHAnsi" w:cstheme="majorHAnsi"/>
-                <w:sz w:val="32"/>
-                <w:szCs w:val="32"/>
-              </w:rPr>
-              <w:t>Bonesteel</w:t>
-            </w:r>
-            <w:proofErr w:type="spellEnd"/>
-            <w:r>
-              <w:rPr>
-                <w:rFonts w:asciiTheme="majorHAnsi" w:hAnsiTheme="majorHAnsi" w:cstheme="majorHAnsi"/>
-                <w:sz w:val="32"/>
-                <w:szCs w:val="32"/>
-              </w:rPr>
-              <w:t xml:space="preserve"> (</w:t>
+              <w:t>Kodi Bonesteel (</w:t>
             </w:r>
             <w:hyperlink r:id="rId20" w:history="1">
               <w:r>
@@ -12588,23 +12398,13 @@
                 <w:szCs w:val="32"/>
               </w:rPr>
             </w:pPr>
-            <w:proofErr w:type="spellStart"/>
             <w:r>
               <w:rPr>
                 <w:rFonts w:asciiTheme="majorHAnsi" w:hAnsiTheme="majorHAnsi" w:cstheme="majorHAnsi"/>
                 <w:sz w:val="32"/>
                 <w:szCs w:val="32"/>
               </w:rPr>
-              <w:t>Dez</w:t>
-            </w:r>
-            <w:proofErr w:type="spellEnd"/>
-            <w:r>
-              <w:rPr>
-                <w:rFonts w:asciiTheme="majorHAnsi" w:hAnsiTheme="majorHAnsi" w:cstheme="majorHAnsi"/>
-                <w:sz w:val="32"/>
-                <w:szCs w:val="32"/>
-              </w:rPr>
-              <w:t xml:space="preserve"> Brandt ( Myrna Hernandez</w:t>
+              <w:t>Dez Brandt ( Myrna Hernandez</w:t>
             </w:r>
           </w:p>
         </w:tc>
@@ -12823,14 +12623,14 @@
         <w:rPr>
           <w:color w:val="auto"/>
         </w:rPr>
-        <w:t xml:space="preserve"> (HRSA, CWA</w:t>
+        <w:t xml:space="preserve"> (HRSA, </w:t>
       </w:r>
       <w:proofErr w:type="gramStart"/>
       <w:r>
         <w:rPr>
           <w:color w:val="auto"/>
         </w:rPr>
-        <w:t>)</w:t>
+        <w:t>CWA)</w:t>
       </w:r>
       <w:r>
         <w:rPr>
@@ -12965,7 +12765,7 @@
 </file>
 
 <file path=word/endnotes.xml><?xml version="1.0" encoding="utf-8"?>
-<w:endnotes xmlns:wpc="http://schemas.microsoft.com/office/word/2010/wordprocessingCanvas" xmlns:cx="http://schemas.microsoft.com/office/drawing/2014/chartex" xmlns:cx1="http://schemas.microsoft.com/office/drawing/2015/9/8/chartex" xmlns:mc="http://schemas.openxmlformats.org/markup-compatibility/2006" xmlns:o="urn:schemas-microsoft-com:office:office" xmlns:r="http://schemas.openxmlformats.org/officeDocument/2006/relationships" xmlns:m="http://schemas.openxmlformats.org/officeDocument/2006/math" xmlns:v="urn:schemas-microsoft-com:vml" xmlns:wp14="http://schemas.microsoft.com/office/word/2010/wordprocessingDrawing" xmlns:wp="http://schemas.openxmlformats.org/drawingml/2006/wordprocessingDrawing" xmlns:w10="urn:schemas-microsoft-com:office:word" xmlns:w="http://schemas.openxmlformats.org/wordprocessingml/2006/main" xmlns:w14="http://schemas.microsoft.com/office/word/2010/wordml" xmlns:w15="http://schemas.microsoft.com/office/word/2012/wordml" xmlns:w16se="http://schemas.microsoft.com/office/word/2015/wordml/symex" xmlns:wpg="http://schemas.microsoft.com/office/word/2010/wordprocessingGroup" xmlns:wpi="http://schemas.microsoft.com/office/word/2010/wordprocessingInk" xmlns:wne="http://schemas.microsoft.com/office/word/2006/wordml" xmlns:wps="http://schemas.microsoft.com/office/word/2010/wordprocessingShape" mc:Ignorable="w14 w15 w16se wp14">
+<w:endnotes xmlns:wpc="http://schemas.microsoft.com/office/word/2010/wordprocessingCanvas" xmlns:cx="http://schemas.microsoft.com/office/drawing/2014/chartex" xmlns:cx1="http://schemas.microsoft.com/office/drawing/2015/9/8/chartex" xmlns:cx2="http://schemas.microsoft.com/office/drawing/2015/10/21/chartex" xmlns:cx3="http://schemas.microsoft.com/office/drawing/2016/5/9/chartex" xmlns:cx4="http://schemas.microsoft.com/office/drawing/2016/5/10/chartex" xmlns:cx5="http://schemas.microsoft.com/office/drawing/2016/5/11/chartex" xmlns:cx6="http://schemas.microsoft.com/office/drawing/2016/5/12/chartex" xmlns:cx7="http://schemas.microsoft.com/office/drawing/2016/5/13/chartex" xmlns:cx8="http://schemas.microsoft.com/office/drawing/2016/5/14/chartex" xmlns:mc="http://schemas.openxmlformats.org/markup-compatibility/2006" xmlns:aink="http://schemas.microsoft.com/office/drawing/2016/ink" xmlns:am3d="http://schemas.microsoft.com/office/drawing/2017/model3d" xmlns:o="urn:schemas-microsoft-com:office:office" xmlns:oel="http://schemas.microsoft.com/office/2019/extlst" xmlns:r="http://schemas.openxmlformats.org/officeDocument/2006/relationships" xmlns:m="http://schemas.openxmlformats.org/officeDocument/2006/math" xmlns:v="urn:schemas-microsoft-com:vml" xmlns:wp14="http://schemas.microsoft.com/office/word/2010/wordprocessingDrawing" xmlns:wp="http://schemas.openxmlformats.org/drawingml/2006/wordprocessingDrawing" xmlns:w10="urn:schemas-microsoft-com:office:word" xmlns:w="http://schemas.openxmlformats.org/wordprocessingml/2006/main" xmlns:w14="http://schemas.microsoft.com/office/word/2010/wordml" xmlns:w15="http://schemas.microsoft.com/office/word/2012/wordml" xmlns:w16cex="http://schemas.microsoft.com/office/word/2018/wordml/cex" xmlns:w16cid="http://schemas.microsoft.com/office/word/2016/wordml/cid" xmlns:w16="http://schemas.microsoft.com/office/word/2018/wordml" xmlns:w16sdtdh="http://schemas.microsoft.com/office/word/2020/wordml/sdtdatahash" xmlns:w16se="http://schemas.microsoft.com/office/word/2015/wordml/symex" xmlns:wpg="http://schemas.microsoft.com/office/word/2010/wordprocessingGroup" xmlns:wpi="http://schemas.microsoft.com/office/word/2010/wordprocessingInk" xmlns:wne="http://schemas.microsoft.com/office/word/2006/wordml" xmlns:wps="http://schemas.microsoft.com/office/word/2010/wordprocessingShape" mc:Ignorable="w14 w15 w16se w16cid w16 w16cex w16sdtdh wp14">
   <w:endnote w:type="separator" w:id="-1">
     <w:p>
       <w:pPr>
@@ -12990,7 +12790,7 @@
 </file>
 
 <file path=word/footer1.xml><?xml version="1.0" encoding="utf-8"?>
-<w:ftr xmlns:wpc="http://schemas.microsoft.com/office/word/2010/wordprocessingCanvas" xmlns:cx="http://schemas.microsoft.com/office/drawing/2014/chartex" xmlns:cx1="http://schemas.microsoft.com/office/drawing/2015/9/8/chartex" xmlns:mc="http://schemas.openxmlformats.org/markup-compatibility/2006" xmlns:o="urn:schemas-microsoft-com:office:office" xmlns:r="http://schemas.openxmlformats.org/officeDocument/2006/relationships" xmlns:m="http://schemas.openxmlformats.org/officeDocument/2006/math" xmlns:v="urn:schemas-microsoft-com:vml" xmlns:wp14="http://schemas.microsoft.com/office/word/2010/wordprocessingDrawing" xmlns:wp="http://schemas.openxmlformats.org/drawingml/2006/wordprocessingDrawing" xmlns:w10="urn:schemas-microsoft-com:office:word" xmlns:w="http://schemas.openxmlformats.org/wordprocessingml/2006/main" xmlns:w14="http://schemas.microsoft.com/office/word/2010/wordml" xmlns:w15="http://schemas.microsoft.com/office/word/2012/wordml" xmlns:w16se="http://schemas.microsoft.com/office/word/2015/wordml/symex" xmlns:wpg="http://schemas.microsoft.com/office/word/2010/wordprocessingGroup" xmlns:wpi="http://schemas.microsoft.com/office/word/2010/wordprocessingInk" xmlns:wne="http://schemas.microsoft.com/office/word/2006/wordml" xmlns:wps="http://schemas.microsoft.com/office/word/2010/wordprocessingShape" mc:Ignorable="w14 w15 w16se wp14">
+<w:ftr xmlns:wpc="http://schemas.microsoft.com/office/word/2010/wordprocessingCanvas" xmlns:cx="http://schemas.microsoft.com/office/drawing/2014/chartex" xmlns:cx1="http://schemas.microsoft.com/office/drawing/2015/9/8/chartex" xmlns:cx2="http://schemas.microsoft.com/office/drawing/2015/10/21/chartex" xmlns:cx3="http://schemas.microsoft.com/office/drawing/2016/5/9/chartex" xmlns:cx4="http://schemas.microsoft.com/office/drawing/2016/5/10/chartex" xmlns:cx5="http://schemas.microsoft.com/office/drawing/2016/5/11/chartex" xmlns:cx6="http://schemas.microsoft.com/office/drawing/2016/5/12/chartex" xmlns:cx7="http://schemas.microsoft.com/office/drawing/2016/5/13/chartex" xmlns:cx8="http://schemas.microsoft.com/office/drawing/2016/5/14/chartex" xmlns:mc="http://schemas.openxmlformats.org/markup-compatibility/2006" xmlns:aink="http://schemas.microsoft.com/office/drawing/2016/ink" xmlns:am3d="http://schemas.microsoft.com/office/drawing/2017/model3d" xmlns:o="urn:schemas-microsoft-com:office:office" xmlns:oel="http://schemas.microsoft.com/office/2019/extlst" xmlns:r="http://schemas.openxmlformats.org/officeDocument/2006/relationships" xmlns:m="http://schemas.openxmlformats.org/officeDocument/2006/math" xmlns:v="urn:schemas-microsoft-com:vml" xmlns:wp14="http://schemas.microsoft.com/office/word/2010/wordprocessingDrawing" xmlns:wp="http://schemas.openxmlformats.org/drawingml/2006/wordprocessingDrawing" xmlns:w10="urn:schemas-microsoft-com:office:word" xmlns:w="http://schemas.openxmlformats.org/wordprocessingml/2006/main" xmlns:w14="http://schemas.microsoft.com/office/word/2010/wordml" xmlns:w15="http://schemas.microsoft.com/office/word/2012/wordml" xmlns:w16cex="http://schemas.microsoft.com/office/word/2018/wordml/cex" xmlns:w16cid="http://schemas.microsoft.com/office/word/2016/wordml/cid" xmlns:w16="http://schemas.microsoft.com/office/word/2018/wordml" xmlns:w16sdtdh="http://schemas.microsoft.com/office/word/2020/wordml/sdtdatahash" xmlns:w16se="http://schemas.microsoft.com/office/word/2015/wordml/symex" xmlns:wpg="http://schemas.microsoft.com/office/word/2010/wordprocessingGroup" xmlns:wpi="http://schemas.microsoft.com/office/word/2010/wordprocessingInk" xmlns:wne="http://schemas.microsoft.com/office/word/2006/wordml" xmlns:wps="http://schemas.microsoft.com/office/word/2010/wordprocessingShape" mc:Ignorable="w14 w15 w16se w16cid w16 w16cex w16sdtdh wp14">
   <w:sdt>
     <w:sdtPr>
       <w:id w:val="-1742092941"/>
@@ -12999,7 +12799,6 @@
         <w:docPartUnique/>
       </w:docPartObj>
     </w:sdtPr>
-    <w:sdtEndPr/>
     <w:sdtContent>
       <w:sdt>
         <w:sdtPr>
@@ -13009,7 +12808,6 @@
             <w:docPartUnique/>
           </w:docPartObj>
         </w:sdtPr>
-        <w:sdtEndPr/>
         <w:sdtContent>
           <w:p>
             <w:pPr>
@@ -13135,7 +12933,7 @@
 </file>
 
 <file path=word/footnotes.xml><?xml version="1.0" encoding="utf-8"?>
-<w:footnotes xmlns:wpc="http://schemas.microsoft.com/office/word/2010/wordprocessingCanvas" xmlns:cx="http://schemas.microsoft.com/office/drawing/2014/chartex" xmlns:cx1="http://schemas.microsoft.com/office/drawing/2015/9/8/chartex" xmlns:mc="http://schemas.openxmlformats.org/markup-compatibility/2006" xmlns:o="urn:schemas-microsoft-com:office:office" xmlns:r="http://schemas.openxmlformats.org/officeDocument/2006/relationships" xmlns:m="http://schemas.openxmlformats.org/officeDocument/2006/math" xmlns:v="urn:schemas-microsoft-com:vml" xmlns:wp14="http://schemas.microsoft.com/office/word/2010/wordprocessingDrawing" xmlns:wp="http://schemas.openxmlformats.org/drawingml/2006/wordprocessingDrawing" xmlns:w10="urn:schemas-microsoft-com:office:word" xmlns:w="http://schemas.openxmlformats.org/wordprocessingml/2006/main" xmlns:w14="http://schemas.microsoft.com/office/word/2010/wordml" xmlns:w15="http://schemas.microsoft.com/office/word/2012/wordml" xmlns:w16se="http://schemas.microsoft.com/office/word/2015/wordml/symex" xmlns:wpg="http://schemas.microsoft.com/office/word/2010/wordprocessingGroup" xmlns:wpi="http://schemas.microsoft.com/office/word/2010/wordprocessingInk" xmlns:wne="http://schemas.microsoft.com/office/word/2006/wordml" xmlns:wps="http://schemas.microsoft.com/office/word/2010/wordprocessingShape" mc:Ignorable="w14 w15 w16se wp14">
+<w:footnotes xmlns:wpc="http://schemas.microsoft.com/office/word/2010/wordprocessingCanvas" xmlns:cx="http://schemas.microsoft.com/office/drawing/2014/chartex" xmlns:cx1="http://schemas.microsoft.com/office/drawing/2015/9/8/chartex" xmlns:cx2="http://schemas.microsoft.com/office/drawing/2015/10/21/chartex" xmlns:cx3="http://schemas.microsoft.com/office/drawing/2016/5/9/chartex" xmlns:cx4="http://schemas.microsoft.com/office/drawing/2016/5/10/chartex" xmlns:cx5="http://schemas.microsoft.com/office/drawing/2016/5/11/chartex" xmlns:cx6="http://schemas.microsoft.com/office/drawing/2016/5/12/chartex" xmlns:cx7="http://schemas.microsoft.com/office/drawing/2016/5/13/chartex" xmlns:cx8="http://schemas.microsoft.com/office/drawing/2016/5/14/chartex" xmlns:mc="http://schemas.openxmlformats.org/markup-compatibility/2006" xmlns:aink="http://schemas.microsoft.com/office/drawing/2016/ink" xmlns:am3d="http://schemas.microsoft.com/office/drawing/2017/model3d" xmlns:o="urn:schemas-microsoft-com:office:office" xmlns:oel="http://schemas.microsoft.com/office/2019/extlst" xmlns:r="http://schemas.openxmlformats.org/officeDocument/2006/relationships" xmlns:m="http://schemas.openxmlformats.org/officeDocument/2006/math" xmlns:v="urn:schemas-microsoft-com:vml" xmlns:wp14="http://schemas.microsoft.com/office/word/2010/wordprocessingDrawing" xmlns:wp="http://schemas.openxmlformats.org/drawingml/2006/wordprocessingDrawing" xmlns:w10="urn:schemas-microsoft-com:office:word" xmlns:w="http://schemas.openxmlformats.org/wordprocessingml/2006/main" xmlns:w14="http://schemas.microsoft.com/office/word/2010/wordml" xmlns:w15="http://schemas.microsoft.com/office/word/2012/wordml" xmlns:w16cex="http://schemas.microsoft.com/office/word/2018/wordml/cex" xmlns:w16cid="http://schemas.microsoft.com/office/word/2016/wordml/cid" xmlns:w16="http://schemas.microsoft.com/office/word/2018/wordml" xmlns:w16sdtdh="http://schemas.microsoft.com/office/word/2020/wordml/sdtdatahash" xmlns:w16se="http://schemas.microsoft.com/office/word/2015/wordml/symex" xmlns:wpg="http://schemas.microsoft.com/office/word/2010/wordprocessingGroup" xmlns:wpi="http://schemas.microsoft.com/office/word/2010/wordprocessingInk" xmlns:wne="http://schemas.microsoft.com/office/word/2006/wordml" xmlns:wps="http://schemas.microsoft.com/office/word/2010/wordprocessingShape" mc:Ignorable="w14 w15 w16se w16cid w16 w16cex w16sdtdh wp14">
   <w:footnote w:type="separator" w:id="-1">
     <w:p>
       <w:pPr>
@@ -13160,7 +12958,7 @@
 </file>
 
 <file path=word/numbering.xml><?xml version="1.0" encoding="utf-8"?>
-<w:numbering xmlns:wpc="http://schemas.microsoft.com/office/word/2010/wordprocessingCanvas" xmlns:cx="http://schemas.microsoft.com/office/drawing/2014/chartex" xmlns:cx1="http://schemas.microsoft.com/office/drawing/2015/9/8/chartex" xmlns:mc="http://schemas.openxmlformats.org/markup-compatibility/2006" xmlns:o="urn:schemas-microsoft-com:office:office" xmlns:r="http://schemas.openxmlformats.org/officeDocument/2006/relationships" xmlns:m="http://schemas.openxmlformats.org/officeDocument/2006/math" xmlns:v="urn:schemas-microsoft-com:vml" xmlns:wp14="http://schemas.microsoft.com/office/word/2010/wordprocessingDrawing" xmlns:wp="http://schemas.openxmlformats.org/drawingml/2006/wordprocessingDrawing" xmlns:w10="urn:schemas-microsoft-com:office:word" xmlns:w="http://schemas.openxmlformats.org/wordprocessingml/2006/main" xmlns:w14="http://schemas.microsoft.com/office/word/2010/wordml" xmlns:w15="http://schemas.microsoft.com/office/word/2012/wordml" xmlns:w16se="http://schemas.microsoft.com/office/word/2015/wordml/symex" xmlns:wpg="http://schemas.microsoft.com/office/word/2010/wordprocessingGroup" xmlns:wpi="http://schemas.microsoft.com/office/word/2010/wordprocessingInk" xmlns:wne="http://schemas.microsoft.com/office/word/2006/wordml" xmlns:wps="http://schemas.microsoft.com/office/word/2010/wordprocessingShape" mc:Ignorable="w14 w15 w16se wp14">
+<w:numbering xmlns:wpc="http://schemas.microsoft.com/office/word/2010/wordprocessingCanvas" xmlns:cx="http://schemas.microsoft.com/office/drawing/2014/chartex" xmlns:cx1="http://schemas.microsoft.com/office/drawing/2015/9/8/chartex" xmlns:cx2="http://schemas.microsoft.com/office/drawing/2015/10/21/chartex" xmlns:cx3="http://schemas.microsoft.com/office/drawing/2016/5/9/chartex" xmlns:cx4="http://schemas.microsoft.com/office/drawing/2016/5/10/chartex" xmlns:cx5="http://schemas.microsoft.com/office/drawing/2016/5/11/chartex" xmlns:cx6="http://schemas.microsoft.com/office/drawing/2016/5/12/chartex" xmlns:cx7="http://schemas.microsoft.com/office/drawing/2016/5/13/chartex" xmlns:cx8="http://schemas.microsoft.com/office/drawing/2016/5/14/chartex" xmlns:mc="http://schemas.openxmlformats.org/markup-compatibility/2006" xmlns:aink="http://schemas.microsoft.com/office/drawing/2016/ink" xmlns:am3d="http://schemas.microsoft.com/office/drawing/2017/model3d" xmlns:o="urn:schemas-microsoft-com:office:office" xmlns:oel="http://schemas.microsoft.com/office/2019/extlst" xmlns:r="http://schemas.openxmlformats.org/officeDocument/2006/relationships" xmlns:m="http://schemas.openxmlformats.org/officeDocument/2006/math" xmlns:v="urn:schemas-microsoft-com:vml" xmlns:wp14="http://schemas.microsoft.com/office/word/2010/wordprocessingDrawing" xmlns:wp="http://schemas.openxmlformats.org/drawingml/2006/wordprocessingDrawing" xmlns:w10="urn:schemas-microsoft-com:office:word" xmlns:w="http://schemas.openxmlformats.org/wordprocessingml/2006/main" xmlns:w14="http://schemas.microsoft.com/office/word/2010/wordml" xmlns:w15="http://schemas.microsoft.com/office/word/2012/wordml" xmlns:w16cex="http://schemas.microsoft.com/office/word/2018/wordml/cex" xmlns:w16cid="http://schemas.microsoft.com/office/word/2016/wordml/cid" xmlns:w16="http://schemas.microsoft.com/office/word/2018/wordml" xmlns:w16sdtdh="http://schemas.microsoft.com/office/word/2020/wordml/sdtdatahash" xmlns:w16se="http://schemas.microsoft.com/office/word/2015/wordml/symex" xmlns:wpg="http://schemas.microsoft.com/office/word/2010/wordprocessingGroup" xmlns:wpi="http://schemas.microsoft.com/office/word/2010/wordprocessingInk" xmlns:wne="http://schemas.microsoft.com/office/word/2006/wordml" xmlns:wps="http://schemas.microsoft.com/office/word/2010/wordprocessingShape" mc:Ignorable="w14 w15 w16se w16cid w16 w16cex w16sdtdh wp14">
   <w:abstractNum w:abstractNumId="0" w15:restartNumberingAfterBreak="0">
     <w:nsid w:val="083F0CEC"/>
     <w:multiLevelType w:val="hybridMultilevel"/>
@@ -16729,127 +16527,127 @@
       </w:pPr>
     </w:lvl>
   </w:abstractNum>
-  <w:num w:numId="1">
+  <w:num w:numId="1" w16cid:durableId="1322738874">
     <w:abstractNumId w:val="32"/>
   </w:num>
-  <w:num w:numId="2">
+  <w:num w:numId="2" w16cid:durableId="1367677402">
     <w:abstractNumId w:val="40"/>
   </w:num>
-  <w:num w:numId="3">
+  <w:num w:numId="3" w16cid:durableId="768962464">
     <w:abstractNumId w:val="3"/>
   </w:num>
-  <w:num w:numId="4">
+  <w:num w:numId="4" w16cid:durableId="422839569">
     <w:abstractNumId w:val="9"/>
   </w:num>
-  <w:num w:numId="5">
+  <w:num w:numId="5" w16cid:durableId="914125982">
     <w:abstractNumId w:val="20"/>
   </w:num>
-  <w:num w:numId="6">
+  <w:num w:numId="6" w16cid:durableId="898441635">
     <w:abstractNumId w:val="24"/>
   </w:num>
-  <w:num w:numId="7">
+  <w:num w:numId="7" w16cid:durableId="1395204417">
     <w:abstractNumId w:val="17"/>
   </w:num>
-  <w:num w:numId="8">
+  <w:num w:numId="8" w16cid:durableId="1960797729">
     <w:abstractNumId w:val="11"/>
   </w:num>
-  <w:num w:numId="9">
+  <w:num w:numId="9" w16cid:durableId="1710908176">
     <w:abstractNumId w:val="4"/>
   </w:num>
-  <w:num w:numId="10">
+  <w:num w:numId="10" w16cid:durableId="810556295">
     <w:abstractNumId w:val="8"/>
   </w:num>
-  <w:num w:numId="11">
+  <w:num w:numId="11" w16cid:durableId="702286104">
     <w:abstractNumId w:val="10"/>
   </w:num>
-  <w:num w:numId="12">
+  <w:num w:numId="12" w16cid:durableId="1391539728">
     <w:abstractNumId w:val="22"/>
   </w:num>
-  <w:num w:numId="13">
+  <w:num w:numId="13" w16cid:durableId="391542004">
     <w:abstractNumId w:val="28"/>
   </w:num>
-  <w:num w:numId="14">
+  <w:num w:numId="14" w16cid:durableId="894243135">
     <w:abstractNumId w:val="0"/>
   </w:num>
-  <w:num w:numId="15">
+  <w:num w:numId="15" w16cid:durableId="1489132488">
     <w:abstractNumId w:val="35"/>
   </w:num>
-  <w:num w:numId="16">
+  <w:num w:numId="16" w16cid:durableId="1013646407">
     <w:abstractNumId w:val="13"/>
   </w:num>
-  <w:num w:numId="17">
+  <w:num w:numId="17" w16cid:durableId="536968777">
     <w:abstractNumId w:val="23"/>
   </w:num>
-  <w:num w:numId="18">
+  <w:num w:numId="18" w16cid:durableId="351880500">
     <w:abstractNumId w:val="16"/>
   </w:num>
-  <w:num w:numId="19">
+  <w:num w:numId="19" w16cid:durableId="2119714332">
     <w:abstractNumId w:val="1"/>
   </w:num>
-  <w:num w:numId="20">
+  <w:num w:numId="20" w16cid:durableId="1309094819">
     <w:abstractNumId w:val="7"/>
   </w:num>
-  <w:num w:numId="21">
+  <w:num w:numId="21" w16cid:durableId="1365979788">
     <w:abstractNumId w:val="14"/>
   </w:num>
-  <w:num w:numId="22">
+  <w:num w:numId="22" w16cid:durableId="2056612382">
     <w:abstractNumId w:val="33"/>
   </w:num>
-  <w:num w:numId="23">
+  <w:num w:numId="23" w16cid:durableId="812798097">
     <w:abstractNumId w:val="27"/>
   </w:num>
-  <w:num w:numId="24">
+  <w:num w:numId="24" w16cid:durableId="2090884345">
     <w:abstractNumId w:val="18"/>
   </w:num>
-  <w:num w:numId="25">
+  <w:num w:numId="25" w16cid:durableId="900020273">
     <w:abstractNumId w:val="36"/>
   </w:num>
-  <w:num w:numId="26">
+  <w:num w:numId="26" w16cid:durableId="429201574">
     <w:abstractNumId w:val="25"/>
   </w:num>
-  <w:num w:numId="27">
+  <w:num w:numId="27" w16cid:durableId="1745958059">
     <w:abstractNumId w:val="30"/>
   </w:num>
-  <w:num w:numId="28">
+  <w:num w:numId="28" w16cid:durableId="1537965234">
     <w:abstractNumId w:val="2"/>
   </w:num>
-  <w:num w:numId="29">
+  <w:num w:numId="29" w16cid:durableId="748960689">
     <w:abstractNumId w:val="21"/>
   </w:num>
-  <w:num w:numId="30">
+  <w:num w:numId="30" w16cid:durableId="782501291">
     <w:abstractNumId w:val="38"/>
   </w:num>
-  <w:num w:numId="31">
+  <w:num w:numId="31" w16cid:durableId="1328172152">
     <w:abstractNumId w:val="37"/>
   </w:num>
-  <w:num w:numId="32">
+  <w:num w:numId="32" w16cid:durableId="1053499916">
     <w:abstractNumId w:val="12"/>
   </w:num>
-  <w:num w:numId="33">
+  <w:num w:numId="33" w16cid:durableId="2006744145">
     <w:abstractNumId w:val="39"/>
   </w:num>
-  <w:num w:numId="34">
+  <w:num w:numId="34" w16cid:durableId="1158888988">
     <w:abstractNumId w:val="6"/>
   </w:num>
-  <w:num w:numId="35">
+  <w:num w:numId="35" w16cid:durableId="1426069511">
     <w:abstractNumId w:val="26"/>
   </w:num>
-  <w:num w:numId="36">
+  <w:num w:numId="36" w16cid:durableId="210312407">
     <w:abstractNumId w:val="29"/>
   </w:num>
-  <w:num w:numId="37">
+  <w:num w:numId="37" w16cid:durableId="721104014">
     <w:abstractNumId w:val="34"/>
   </w:num>
-  <w:num w:numId="38">
+  <w:num w:numId="38" w16cid:durableId="19354894">
     <w:abstractNumId w:val="5"/>
   </w:num>
-  <w:num w:numId="39">
+  <w:num w:numId="39" w16cid:durableId="342632541">
     <w:abstractNumId w:val="31"/>
   </w:num>
-  <w:num w:numId="40">
+  <w:num w:numId="40" w16cid:durableId="2134706482">
     <w:abstractNumId w:val="19"/>
   </w:num>
-  <w:num w:numId="41">
+  <w:num w:numId="41" w16cid:durableId="1931306176">
     <w:abstractNumId w:val="15"/>
   </w:num>
   <w:numIdMacAtCleanup w:val="33"/>
@@ -16857,7 +16655,7 @@
 </file>
 
 <file path=word/styles.xml><?xml version="1.0" encoding="utf-8"?>
-<w:styles xmlns:mc="http://schemas.openxmlformats.org/markup-compatibility/2006" xmlns:r="http://schemas.openxmlformats.org/officeDocument/2006/relationships" xmlns:w="http://schemas.openxmlformats.org/wordprocessingml/2006/main" xmlns:w14="http://schemas.microsoft.com/office/word/2010/wordml" xmlns:w15="http://schemas.microsoft.com/office/word/2012/wordml" xmlns:w16se="http://schemas.microsoft.com/office/word/2015/wordml/symex" mc:Ignorable="w14 w15 w16se">
+<w:styles xmlns:mc="http://schemas.openxmlformats.org/markup-compatibility/2006" xmlns:r="http://schemas.openxmlformats.org/officeDocument/2006/relationships" xmlns:w="http://schemas.openxmlformats.org/wordprocessingml/2006/main" xmlns:w14="http://schemas.microsoft.com/office/word/2010/wordml" xmlns:w15="http://schemas.microsoft.com/office/word/2012/wordml" xmlns:w16cex="http://schemas.microsoft.com/office/word/2018/wordml/cex" xmlns:w16cid="http://schemas.microsoft.com/office/word/2016/wordml/cid" xmlns:w16="http://schemas.microsoft.com/office/word/2018/wordml" xmlns:w16sdtdh="http://schemas.microsoft.com/office/word/2020/wordml/sdtdatahash" xmlns:w16se="http://schemas.microsoft.com/office/word/2015/wordml/symex" mc:Ignorable="w14 w15 w16se w16cid w16 w16cex w16sdtdh">
   <w:docDefaults>
     <w:rPrDefault>
       <w:rPr>
@@ -16873,7 +16671,7 @@
       </w:pPr>
     </w:pPrDefault>
   </w:docDefaults>
-  <w:latentStyles w:defLockedState="0" w:defUIPriority="99" w:defSemiHidden="0" w:defUnhideWhenUsed="0" w:defQFormat="0" w:count="371">
+  <w:latentStyles w:defLockedState="0" w:defUIPriority="99" w:defSemiHidden="0" w:defUnhideWhenUsed="0" w:defQFormat="0" w:count="376">
     <w:lsdException w:name="Normal" w:uiPriority="0" w:qFormat="1"/>
     <w:lsdException w:name="heading 1" w:uiPriority="9" w:qFormat="1"/>
     <w:lsdException w:name="heading 2" w:semiHidden="1" w:uiPriority="9" w:unhideWhenUsed="1" w:qFormat="1"/>
@@ -16979,7 +16777,6 @@
     <w:lsdException w:name="HTML Sample" w:semiHidden="1" w:unhideWhenUsed="1"/>
     <w:lsdException w:name="HTML Typewriter" w:semiHidden="1" w:unhideWhenUsed="1"/>
     <w:lsdException w:name="HTML Variable" w:semiHidden="1" w:unhideWhenUsed="1"/>
-    <w:lsdException w:name="Normal Table" w:semiHidden="1" w:unhideWhenUsed="1"/>
     <w:lsdException w:name="annotation subject" w:semiHidden="1" w:unhideWhenUsed="1"/>
     <w:lsdException w:name="No List" w:semiHidden="1" w:unhideWhenUsed="1"/>
     <w:lsdException w:name="Outline List 1" w:semiHidden="1" w:unhideWhenUsed="1"/>
@@ -17022,11 +16819,8 @@
     <w:lsdException w:name="Table Contemporary" w:semiHidden="1" w:unhideWhenUsed="1"/>
     <w:lsdException w:name="Table Elegant" w:semiHidden="1" w:unhideWhenUsed="1"/>
     <w:lsdException w:name="Table Professional" w:semiHidden="1" w:unhideWhenUsed="1"/>
-    <w:lsdException w:name="Table Subtle 1" w:semiHidden="1" w:unhideWhenUsed="1"/>
     <w:lsdException w:name="Table Subtle 2" w:semiHidden="1" w:unhideWhenUsed="1"/>
     <w:lsdException w:name="Table Web 1" w:semiHidden="1" w:unhideWhenUsed="1"/>
-    <w:lsdException w:name="Table Web 2" w:semiHidden="1" w:unhideWhenUsed="1"/>
-    <w:lsdException w:name="Table Web 3" w:semiHidden="1" w:unhideWhenUsed="1"/>
     <w:lsdException w:name="Balloon Text" w:semiHidden="1" w:unhideWhenUsed="1"/>
     <w:lsdException w:name="Table Grid" w:uiPriority="39"/>
     <w:lsdException w:name="Table Theme" w:semiHidden="1" w:unhideWhenUsed="1"/>
@@ -17245,6 +17039,11 @@
     <w:lsdException w:name="List Table 5 Dark Accent 6" w:uiPriority="50"/>
     <w:lsdException w:name="List Table 6 Colorful Accent 6" w:uiPriority="51"/>
     <w:lsdException w:name="List Table 7 Colorful Accent 6" w:uiPriority="52"/>
+    <w:lsdException w:name="Mention" w:semiHidden="1" w:unhideWhenUsed="1"/>
+    <w:lsdException w:name="Smart Hyperlink" w:semiHidden="1" w:unhideWhenUsed="1"/>
+    <w:lsdException w:name="Hashtag" w:semiHidden="1" w:unhideWhenUsed="1"/>
+    <w:lsdException w:name="Unresolved Mention" w:semiHidden="1" w:unhideWhenUsed="1"/>
+    <w:lsdException w:name="Smart Link" w:semiHidden="1" w:unhideWhenUsed="1"/>
   </w:latentStyles>
   <w:style w:type="paragraph" w:default="1" w:styleId="Normal">
     <w:name w:val="Normal"/>

</xml_diff>